<commit_message>
Advanced text for scene 1
</commit_message>
<xml_diff>
--- a/Story/Szene 1.docx
+++ b/Story/Szene 1.docx
@@ -36,40 +36,204 @@
       </w:r>
     </w:p>
     <w:p>
-      <w:pPr>
-        <w:rPr>
-          <w:rFonts w:ascii="Calibri" w:hAnsi="Calibri" w:cs="Calibri"/>
-          <w:lang w:val="de"/>
-        </w:rPr>
-      </w:pPr>
-      <w:r>
-        <w:rPr>
-          <w:rFonts w:ascii="Calibri" w:hAnsi="Calibri" w:cs="Calibri"/>
-          <w:lang w:val="de"/>
-        </w:rPr>
+      <w:r>
+        <w:rPr>
+          <w:b/>
+          <w:i/>
+        </w:rPr>
+        <w:tab/>
+      </w:r>
+      <w:r>
+        <w:rPr>
+          <w:b/>
+          <w:i/>
+        </w:rPr>
+        <w:tab/>
+      </w:r>
+      <w:r>
+        <w:rPr>
+          <w:b/>
+          <w:i/>
+        </w:rPr>
+        <w:tab/>
+      </w:r>
+      <w:r>
+        <w:rPr>
+          <w:b/>
+          <w:i/>
+        </w:rPr>
+        <w:tab/>
+      </w:r>
+      <w:r>
+        <w:rPr>
+          <w:b/>
+          <w:i/>
+        </w:rPr>
+        <w:tab/>
+        <w:t xml:space="preserve">  </w:t>
+      </w:r>
+      <w:r>
         <w:t>Lacuna Industries</w:t>
       </w:r>
-      <w:r>
-        <w:rPr>
-          <w:rFonts w:ascii="Calibri" w:hAnsi="Calibri" w:cs="Calibri"/>
-          <w:lang w:val="de"/>
-        </w:rPr>
-        <w:t xml:space="preserve"> ist</w:t>
-      </w:r>
-      <w:r>
-        <w:rPr>
-          <w:rFonts w:ascii="Calibri" w:hAnsi="Calibri" w:cs="Calibri"/>
-          <w:lang w:val="de"/>
-        </w:rPr>
-        <w:t xml:space="preserve"> Unternehmen, das sich auf KI Technik-Gadgets spezialisiert hat, um den Alltag des Menschen zu erleichtern. Durchbruch und immer noch Haupteinnahmequelle ist "EZY". Ein Sprachsystem, das die Gewohnheiten eines Nutzers studiert und ihn anhand der Daten an wichtige Dinge erinnert. </w:t>
-      </w:r>
-      <w:r>
-        <w:rPr>
-          <w:rFonts w:ascii="Calibri" w:hAnsi="Calibri" w:cs="Calibri"/>
-          <w:lang w:val="de"/>
-        </w:rPr>
+    </w:p>
+    <w:p>
+      <w:r>
+        <w:tab/>
+      </w:r>
+      <w:r>
+        <w:tab/>
+      </w:r>
+      <w:r>
+        <w:tab/>
+        <w:t>„</w:t>
+      </w:r>
+      <w:proofErr w:type="spellStart"/>
+      <w:r>
+        <w:t>You</w:t>
+      </w:r>
+      <w:proofErr w:type="spellEnd"/>
+      <w:r>
         <w:t xml:space="preserve"> </w:t>
       </w:r>
+      <w:proofErr w:type="spellStart"/>
+      <w:r>
+        <w:t>can’t</w:t>
+      </w:r>
+      <w:proofErr w:type="spellEnd"/>
+      <w:r>
+        <w:t xml:space="preserve"> </w:t>
+      </w:r>
+      <w:proofErr w:type="spellStart"/>
+      <w:r>
+        <w:t>stop</w:t>
+      </w:r>
+      <w:proofErr w:type="spellEnd"/>
+      <w:r>
+        <w:t xml:space="preserve"> </w:t>
+      </w:r>
+      <w:proofErr w:type="spellStart"/>
+      <w:r>
+        <w:t>progress</w:t>
+      </w:r>
+      <w:proofErr w:type="spellEnd"/>
+      <w:r>
+        <w:t xml:space="preserve">. </w:t>
+      </w:r>
+      <w:proofErr w:type="spellStart"/>
+      <w:r>
+        <w:t>You</w:t>
+      </w:r>
+      <w:proofErr w:type="spellEnd"/>
+      <w:r>
+        <w:t xml:space="preserve"> </w:t>
+      </w:r>
+      <w:proofErr w:type="spellStart"/>
+      <w:r>
+        <w:t>can’t</w:t>
+      </w:r>
+      <w:proofErr w:type="spellEnd"/>
+      <w:r>
+        <w:t xml:space="preserve"> </w:t>
+      </w:r>
+      <w:proofErr w:type="spellStart"/>
+      <w:r>
+        <w:t>stop</w:t>
+      </w:r>
+      <w:proofErr w:type="spellEnd"/>
+      <w:r>
+        <w:t xml:space="preserve"> Lacuna.“</w:t>
+      </w:r>
+    </w:p>
+    <w:p>
+      <w:r>
+        <w:tab/>
+      </w:r>
+      <w:r>
+        <w:tab/>
+      </w:r>
+      <w:r>
+        <w:tab/>
+      </w:r>
+      <w:r>
+        <w:tab/>
+      </w:r>
+      <w:r>
+        <w:tab/>
+      </w:r>
+      <w:r>
+        <w:tab/>
+        <w:t>2019</w:t>
+      </w:r>
+    </w:p>
+    <w:p>
+      <w:pPr>
+        <w:rPr>
+          <w:u w:val="single"/>
+        </w:rPr>
+      </w:pPr>
+      <w:r>
+        <w:rPr>
+          <w:u w:val="single"/>
+        </w:rPr>
+        <w:t>(oberes taucht in der Mitte des schwarzen Bildschirms auf, fade in and out)</w:t>
+      </w:r>
+    </w:p>
+    <w:p/>
+    <w:p>
+      <w:pPr>
+        <w:rPr>
+          <w:rFonts w:ascii="Calibri" w:hAnsi="Calibri" w:cs="Calibri"/>
+          <w:lang w:val="de"/>
+        </w:rPr>
+      </w:pPr>
+      <w:r>
+        <w:t>Ein Unternehmen,</w:t>
+      </w:r>
+      <w:r>
+        <w:rPr>
+          <w:rFonts w:ascii="Calibri" w:hAnsi="Calibri" w:cs="Calibri"/>
+          <w:lang w:val="de"/>
+        </w:rPr>
+        <w:t xml:space="preserve"> das sich auf KI Technik-Gadgets spezialisiert hat, um den Alltag des Menschen zu erleichtern. </w:t>
+      </w:r>
+      <w:r>
+        <w:rPr>
+          <w:rFonts w:ascii="Calibri" w:hAnsi="Calibri" w:cs="Calibri"/>
+          <w:lang w:val="de"/>
+        </w:rPr>
+        <w:t xml:space="preserve"> </w:t>
+      </w:r>
+      <w:r>
+        <w:rPr>
+          <w:rFonts w:ascii="Calibri" w:hAnsi="Calibri" w:cs="Calibri"/>
+          <w:u w:val="single"/>
+          <w:lang w:val="de"/>
+        </w:rPr>
+        <w:t>(fade in, fade out)</w:t>
+      </w:r>
+    </w:p>
+    <w:p>
+      <w:pPr>
+        <w:rPr>
+          <w:rFonts w:ascii="Calibri" w:hAnsi="Calibri" w:cs="Calibri"/>
+          <w:lang w:val="de"/>
+        </w:rPr>
+      </w:pPr>
+    </w:p>
+    <w:p>
+      <w:pPr>
+        <w:rPr>
+          <w:rFonts w:ascii="Calibri" w:hAnsi="Calibri" w:cs="Calibri"/>
+          <w:lang w:val="de"/>
+        </w:rPr>
+      </w:pPr>
+      <w:r>
+        <w:rPr>
+          <w:rFonts w:ascii="Calibri" w:hAnsi="Calibri" w:cs="Calibri"/>
+          <w:lang w:val="de"/>
+        </w:rPr>
+        <w:t xml:space="preserve">Durchbruch und immer noch Haupteinnahmequelle ist "EZY". Ein Sprachsystem, das die Gewohnheiten eines Nutzers studiert und ihn anhand der Daten an wichtige Dinge erinnert.  </w:t>
+      </w:r>
     </w:p>
     <w:p>
       <w:pPr>
@@ -100,14 +264,7 @@
           <w:rFonts w:ascii="Calibri" w:hAnsi="Calibri" w:cs="Calibri"/>
           <w:lang w:val="de"/>
         </w:rPr>
-        <w:t>" und Styling-Assistent "Glam0r", die im engen Kontakt mit dem Gemütszustand des Kunden stehen und basierend auf diesem agieren.</w:t>
-      </w:r>
-      <w:r>
-        <w:rPr>
-          <w:rFonts w:ascii="Calibri" w:hAnsi="Calibri" w:cs="Calibri"/>
-          <w:lang w:val="de"/>
-        </w:rPr>
-        <w:t xml:space="preserve"> </w:t>
+        <w:t xml:space="preserve">" und Styling-Assistent "Glam0r", die im engen Kontakt mit dem Gemütszustand des Kunden stehen und basierend auf diesem agieren. </w:t>
       </w:r>
       <w:r>
         <w:rPr>
@@ -189,14 +346,7 @@
           <w:rFonts w:ascii="Calibri" w:hAnsi="Calibri" w:cs="Calibri"/>
           <w:lang w:val="de"/>
         </w:rPr>
-        <w:t>-Tiere für Kinder mit Allergien.</w:t>
-      </w:r>
-      <w:r>
-        <w:rPr>
-          <w:rFonts w:ascii="Calibri" w:hAnsi="Calibri" w:cs="Calibri"/>
-          <w:lang w:val="de"/>
-        </w:rPr>
-        <w:t xml:space="preserve"> </w:t>
+        <w:t xml:space="preserve">-Tiere für Kinder mit Allergien. </w:t>
       </w:r>
       <w:r>
         <w:rPr>
@@ -262,6 +412,12 @@
       </w:pPr>
     </w:p>
     <w:p>
+      <w:pPr>
+        <w:rPr>
+          <w:rFonts w:ascii="Calibri" w:hAnsi="Calibri" w:cs="Calibri"/>
+          <w:lang w:val="de"/>
+        </w:rPr>
+      </w:pPr>
       <w:r>
         <w:rPr>
           <w:rFonts w:ascii="Calibri" w:hAnsi="Calibri" w:cs="Calibri"/>
@@ -291,14 +447,388 @@
           <w:rFonts w:ascii="Calibri" w:hAnsi="Calibri" w:cs="Calibri"/>
           <w:lang w:val="de"/>
         </w:rPr>
-        <w:t xml:space="preserve">, </w:t>
-      </w:r>
-      <w:r>
-        <w:rPr>
-          <w:rFonts w:ascii="Calibri" w:hAnsi="Calibri" w:cs="Calibri"/>
-          <w:lang w:val="de"/>
-        </w:rPr>
-        <w:t>Senior UX-Designerin. Sie ist auf die Untersuchung wie Nutzer auf KIs reagieren und Persönlichkeits-Kalibrierung spezialisiert. Nach "</w:t>
+        <w:t>.</w:t>
+      </w:r>
+    </w:p>
+    <w:p>
+      <w:pPr>
+        <w:rPr>
+          <w:rFonts w:ascii="Calibri" w:hAnsi="Calibri" w:cs="Calibri"/>
+          <w:lang w:val="de"/>
+        </w:rPr>
+      </w:pPr>
+      <w:r>
+        <w:rPr>
+          <w:rFonts w:ascii="Calibri" w:hAnsi="Calibri" w:cs="Calibri"/>
+          <w:lang w:val="de"/>
+        </w:rPr>
+        <w:t>„</w:t>
+      </w:r>
+      <w:proofErr w:type="spellStart"/>
+      <w:r>
+        <w:rPr>
+          <w:rFonts w:ascii="Calibri" w:hAnsi="Calibri" w:cs="Calibri"/>
+          <w:lang w:val="de"/>
+        </w:rPr>
+        <w:t>What</w:t>
+      </w:r>
+      <w:proofErr w:type="spellEnd"/>
+      <w:r>
+        <w:rPr>
+          <w:rFonts w:ascii="Calibri" w:hAnsi="Calibri" w:cs="Calibri"/>
+          <w:lang w:val="de"/>
+        </w:rPr>
+        <w:t xml:space="preserve"> </w:t>
+      </w:r>
+      <w:proofErr w:type="spellStart"/>
+      <w:r>
+        <w:rPr>
+          <w:rFonts w:ascii="Calibri" w:hAnsi="Calibri" w:cs="Calibri"/>
+          <w:lang w:val="de"/>
+        </w:rPr>
+        <w:t>i</w:t>
+      </w:r>
+      <w:r>
+        <w:rPr>
+          <w:rFonts w:ascii="Calibri" w:hAnsi="Calibri" w:cs="Calibri"/>
+          <w:lang w:val="de"/>
+        </w:rPr>
+        <w:t>s</w:t>
+      </w:r>
+      <w:proofErr w:type="spellEnd"/>
+      <w:r>
+        <w:rPr>
+          <w:rFonts w:ascii="Calibri" w:hAnsi="Calibri" w:cs="Calibri"/>
+          <w:lang w:val="de"/>
+        </w:rPr>
+        <w:t xml:space="preserve"> </w:t>
+      </w:r>
+      <w:proofErr w:type="spellStart"/>
+      <w:r>
+        <w:rPr>
+          <w:rFonts w:ascii="Calibri" w:hAnsi="Calibri" w:cs="Calibri"/>
+          <w:lang w:val="de"/>
+        </w:rPr>
+        <w:t>progress</w:t>
+      </w:r>
+      <w:proofErr w:type="spellEnd"/>
+      <w:r>
+        <w:rPr>
+          <w:rFonts w:ascii="Calibri" w:hAnsi="Calibri" w:cs="Calibri"/>
+          <w:lang w:val="de"/>
+        </w:rPr>
+        <w:t xml:space="preserve"> </w:t>
+      </w:r>
+      <w:proofErr w:type="spellStart"/>
+      <w:r>
+        <w:rPr>
+          <w:rFonts w:ascii="Calibri" w:hAnsi="Calibri" w:cs="Calibri"/>
+          <w:lang w:val="de"/>
+        </w:rPr>
+        <w:t>without</w:t>
+      </w:r>
+      <w:proofErr w:type="spellEnd"/>
+      <w:r>
+        <w:rPr>
+          <w:rFonts w:ascii="Calibri" w:hAnsi="Calibri" w:cs="Calibri"/>
+          <w:lang w:val="de"/>
+        </w:rPr>
+        <w:t xml:space="preserve"> </w:t>
+      </w:r>
+      <w:proofErr w:type="spellStart"/>
+      <w:r>
+        <w:rPr>
+          <w:rFonts w:ascii="Calibri" w:hAnsi="Calibri" w:cs="Calibri"/>
+          <w:lang w:val="de"/>
+        </w:rPr>
+        <w:t>risk</w:t>
+      </w:r>
+      <w:proofErr w:type="spellEnd"/>
+      <w:r>
+        <w:rPr>
+          <w:rFonts w:ascii="Calibri" w:hAnsi="Calibri" w:cs="Calibri"/>
+          <w:lang w:val="de"/>
+        </w:rPr>
+        <w:t xml:space="preserve">? A different route </w:t>
+      </w:r>
+      <w:proofErr w:type="spellStart"/>
+      <w:r>
+        <w:rPr>
+          <w:rFonts w:ascii="Calibri" w:hAnsi="Calibri" w:cs="Calibri"/>
+          <w:lang w:val="de"/>
+        </w:rPr>
+        <w:t>to</w:t>
+      </w:r>
+      <w:proofErr w:type="spellEnd"/>
+      <w:r>
+        <w:rPr>
+          <w:rFonts w:ascii="Calibri" w:hAnsi="Calibri" w:cs="Calibri"/>
+          <w:lang w:val="de"/>
+        </w:rPr>
+        <w:t xml:space="preserve"> </w:t>
+      </w:r>
+      <w:proofErr w:type="spellStart"/>
+      <w:r>
+        <w:rPr>
+          <w:rFonts w:ascii="Calibri" w:hAnsi="Calibri" w:cs="Calibri"/>
+          <w:lang w:val="de"/>
+        </w:rPr>
+        <w:t>the</w:t>
+      </w:r>
+      <w:proofErr w:type="spellEnd"/>
+      <w:r>
+        <w:rPr>
+          <w:rFonts w:ascii="Calibri" w:hAnsi="Calibri" w:cs="Calibri"/>
+          <w:lang w:val="de"/>
+        </w:rPr>
+        <w:t xml:space="preserve"> same </w:t>
+      </w:r>
+      <w:proofErr w:type="spellStart"/>
+      <w:r>
+        <w:rPr>
+          <w:rFonts w:ascii="Calibri" w:hAnsi="Calibri" w:cs="Calibri"/>
+          <w:lang w:val="de"/>
+        </w:rPr>
+        <w:t>old</w:t>
+      </w:r>
+      <w:proofErr w:type="spellEnd"/>
+      <w:r>
+        <w:rPr>
+          <w:rFonts w:ascii="Calibri" w:hAnsi="Calibri" w:cs="Calibri"/>
+          <w:lang w:val="de"/>
+        </w:rPr>
+        <w:t xml:space="preserve"> </w:t>
+      </w:r>
+      <w:proofErr w:type="spellStart"/>
+      <w:r>
+        <w:rPr>
+          <w:rFonts w:ascii="Calibri" w:hAnsi="Calibri" w:cs="Calibri"/>
+          <w:lang w:val="de"/>
+        </w:rPr>
+        <w:t>destination</w:t>
+      </w:r>
+      <w:proofErr w:type="spellEnd"/>
+      <w:r>
+        <w:rPr>
+          <w:rFonts w:ascii="Calibri" w:hAnsi="Calibri" w:cs="Calibri"/>
+          <w:lang w:val="de"/>
+        </w:rPr>
+        <w:t>.“</w:t>
+      </w:r>
+    </w:p>
+    <w:p>
+      <w:pPr>
+        <w:rPr>
+          <w:rFonts w:ascii="Calibri" w:hAnsi="Calibri" w:cs="Calibri"/>
+          <w:lang w:val="de"/>
+        </w:rPr>
+      </w:pPr>
+      <w:bookmarkStart w:id="0" w:name="_GoBack"/>
+      <w:r>
+        <w:rPr>
+          <w:rFonts w:ascii="Calibri" w:hAnsi="Calibri" w:cs="Calibri"/>
+          <w:lang w:val="de"/>
+        </w:rPr>
+        <w:t>Oder</w:t>
+      </w:r>
+    </w:p>
+    <w:bookmarkEnd w:id="0"/>
+    <w:p>
+      <w:pPr>
+        <w:rPr>
+          <w:rFonts w:ascii="Calibri" w:hAnsi="Calibri" w:cs="Calibri"/>
+          <w:lang w:val="de"/>
+        </w:rPr>
+      </w:pPr>
+      <w:r>
+        <w:rPr>
+          <w:rFonts w:ascii="Calibri" w:hAnsi="Calibri" w:cs="Calibri"/>
+          <w:lang w:val="de"/>
+        </w:rPr>
+        <w:t>„</w:t>
+      </w:r>
+      <w:proofErr w:type="spellStart"/>
+      <w:r>
+        <w:rPr>
+          <w:rFonts w:ascii="Calibri" w:hAnsi="Calibri" w:cs="Calibri"/>
+          <w:lang w:val="de"/>
+        </w:rPr>
+        <w:t>What</w:t>
+      </w:r>
+      <w:proofErr w:type="spellEnd"/>
+      <w:r>
+        <w:rPr>
+          <w:rFonts w:ascii="Calibri" w:hAnsi="Calibri" w:cs="Calibri"/>
+          <w:lang w:val="de"/>
+        </w:rPr>
+        <w:t xml:space="preserve"> </w:t>
+      </w:r>
+      <w:proofErr w:type="spellStart"/>
+      <w:r>
+        <w:rPr>
+          <w:rFonts w:ascii="Calibri" w:hAnsi="Calibri" w:cs="Calibri"/>
+          <w:lang w:val="de"/>
+        </w:rPr>
+        <w:t>is</w:t>
+      </w:r>
+      <w:proofErr w:type="spellEnd"/>
+      <w:r>
+        <w:rPr>
+          <w:rFonts w:ascii="Calibri" w:hAnsi="Calibri" w:cs="Calibri"/>
+          <w:lang w:val="de"/>
+        </w:rPr>
+        <w:t xml:space="preserve"> </w:t>
+      </w:r>
+      <w:proofErr w:type="spellStart"/>
+      <w:r>
+        <w:rPr>
+          <w:rFonts w:ascii="Calibri" w:hAnsi="Calibri" w:cs="Calibri"/>
+          <w:lang w:val="de"/>
+        </w:rPr>
+        <w:t>progess</w:t>
+      </w:r>
+      <w:proofErr w:type="spellEnd"/>
+      <w:r>
+        <w:rPr>
+          <w:rFonts w:ascii="Calibri" w:hAnsi="Calibri" w:cs="Calibri"/>
+          <w:lang w:val="de"/>
+        </w:rPr>
+        <w:t xml:space="preserve"> </w:t>
+      </w:r>
+      <w:proofErr w:type="spellStart"/>
+      <w:r>
+        <w:rPr>
+          <w:rFonts w:ascii="Calibri" w:hAnsi="Calibri" w:cs="Calibri"/>
+          <w:lang w:val="de"/>
+        </w:rPr>
+        <w:t>without</w:t>
+      </w:r>
+      <w:proofErr w:type="spellEnd"/>
+      <w:r>
+        <w:rPr>
+          <w:rFonts w:ascii="Calibri" w:hAnsi="Calibri" w:cs="Calibri"/>
+          <w:lang w:val="de"/>
+        </w:rPr>
+        <w:t xml:space="preserve"> </w:t>
+      </w:r>
+      <w:proofErr w:type="spellStart"/>
+      <w:r>
+        <w:rPr>
+          <w:rFonts w:ascii="Calibri" w:hAnsi="Calibri" w:cs="Calibri"/>
+          <w:lang w:val="de"/>
+        </w:rPr>
+        <w:t>risk</w:t>
+      </w:r>
+      <w:proofErr w:type="spellEnd"/>
+      <w:r>
+        <w:rPr>
+          <w:rFonts w:ascii="Calibri" w:hAnsi="Calibri" w:cs="Calibri"/>
+          <w:lang w:val="de"/>
+        </w:rPr>
+        <w:t xml:space="preserve">? A </w:t>
+      </w:r>
+      <w:proofErr w:type="spellStart"/>
+      <w:r>
+        <w:rPr>
+          <w:rFonts w:ascii="Calibri" w:hAnsi="Calibri" w:cs="Calibri"/>
+          <w:lang w:val="de"/>
+        </w:rPr>
+        <w:t>Copycat</w:t>
+      </w:r>
+      <w:proofErr w:type="spellEnd"/>
+      <w:r>
+        <w:rPr>
+          <w:rFonts w:ascii="Calibri" w:hAnsi="Calibri" w:cs="Calibri"/>
+          <w:lang w:val="de"/>
+        </w:rPr>
+        <w:t>.“</w:t>
+      </w:r>
+    </w:p>
+    <w:p>
+      <w:pPr>
+        <w:rPr>
+          <w:rFonts w:ascii="Calibri" w:hAnsi="Calibri" w:cs="Calibri"/>
+          <w:lang w:val="de"/>
+        </w:rPr>
+      </w:pPr>
+    </w:p>
+    <w:p>
+      <w:pPr>
+        <w:rPr>
+          <w:rFonts w:ascii="Calibri" w:hAnsi="Calibri" w:cs="Calibri"/>
+          <w:u w:val="single"/>
+          <w:lang w:val="de"/>
+        </w:rPr>
+      </w:pPr>
+      <w:r>
+        <w:rPr>
+          <w:rFonts w:ascii="Calibri" w:hAnsi="Calibri" w:cs="Calibri"/>
+          <w:u w:val="single"/>
+          <w:lang w:val="de"/>
+        </w:rPr>
+        <w:t>Text verschwindet und folgender kommt von unten nach oben</w:t>
+      </w:r>
+    </w:p>
+    <w:p>
+      <w:pPr>
+        <w:rPr>
+          <w:rFonts w:ascii="Calibri" w:hAnsi="Calibri" w:cs="Calibri"/>
+          <w:lang w:val="de"/>
+        </w:rPr>
+      </w:pPr>
+    </w:p>
+    <w:p>
+      <w:r>
+        <w:rPr>
+          <w:rFonts w:ascii="Calibri" w:hAnsi="Calibri" w:cs="Calibri"/>
+          <w:lang w:val="de"/>
+        </w:rPr>
+        <w:lastRenderedPageBreak/>
+        <w:t xml:space="preserve"> </w:t>
+      </w:r>
+      <w:r>
+        <w:rPr>
+          <w:rFonts w:ascii="Calibri" w:hAnsi="Calibri" w:cs="Calibri"/>
+          <w:lang w:val="de"/>
+        </w:rPr>
+        <w:t>Als Senior UX-</w:t>
+      </w:r>
+      <w:proofErr w:type="gramStart"/>
+      <w:r>
+        <w:rPr>
+          <w:rFonts w:ascii="Calibri" w:hAnsi="Calibri" w:cs="Calibri"/>
+          <w:lang w:val="de"/>
+        </w:rPr>
+        <w:t xml:space="preserve">Designerin </w:t>
+      </w:r>
+      <w:r>
+        <w:rPr>
+          <w:rFonts w:ascii="Calibri" w:hAnsi="Calibri" w:cs="Calibri"/>
+          <w:lang w:val="de"/>
+        </w:rPr>
+        <w:t xml:space="preserve"> ist</w:t>
+      </w:r>
+      <w:proofErr w:type="gramEnd"/>
+      <w:r>
+        <w:rPr>
+          <w:rFonts w:ascii="Calibri" w:hAnsi="Calibri" w:cs="Calibri"/>
+          <w:lang w:val="de"/>
+        </w:rPr>
+        <w:t xml:space="preserve"> </w:t>
+      </w:r>
+      <w:r>
+        <w:rPr>
+          <w:rFonts w:ascii="Calibri" w:hAnsi="Calibri" w:cs="Calibri"/>
+          <w:lang w:val="de"/>
+        </w:rPr>
+        <w:t xml:space="preserve">sie </w:t>
+      </w:r>
+      <w:r>
+        <w:rPr>
+          <w:rFonts w:ascii="Calibri" w:hAnsi="Calibri" w:cs="Calibri"/>
+          <w:lang w:val="de"/>
+        </w:rPr>
+        <w:t>auf die Untersuchung wie Nutzer auf KIs reagieren und Persönlichkeits-Kalibrierung spezialisiert. Nach "</w:t>
       </w:r>
       <w:proofErr w:type="spellStart"/>
       <w:r>
@@ -407,8 +937,15 @@
           <w:iCs/>
           <w:lang w:val="de"/>
         </w:rPr>
-        <w:t>"Menschen haben Angst vor so humanoiden Robotern, Quinn."</w:t>
-      </w:r>
+        <w:t>"Menschen haben Angst vor so humanoiden Robotern, Quinn." (Gebäude)</w:t>
+      </w:r>
+    </w:p>
+    <w:p>
+      <w:pPr>
+        <w:rPr>
+          <w:u w:val="single"/>
+        </w:rPr>
+      </w:pPr>
       <w:r>
         <w:rPr>
           <w:rFonts w:ascii="Calibri" w:hAnsi="Calibri" w:cs="Calibri"/>
@@ -416,15 +953,8 @@
           <w:iCs/>
           <w:lang w:val="de"/>
         </w:rPr>
-        <w:t xml:space="preserve"> (Gebäude)</w:t>
-      </w:r>
-    </w:p>
-    <w:p>
-      <w:pPr>
-        <w:rPr>
-          <w:u w:val="single"/>
-        </w:rPr>
-      </w:pPr>
+        <w:tab/>
+      </w:r>
       <w:r>
         <w:rPr>
           <w:rFonts w:ascii="Calibri" w:hAnsi="Calibri" w:cs="Calibri"/>
@@ -433,6 +963,7 @@
           <w:lang w:val="de"/>
         </w:rPr>
         <w:tab/>
+        <w:t>"Warum fürchten sie etwas, das wie sie aussieht?" (Quinn)</w:t>
       </w:r>
       <w:r>
         <w:rPr>
@@ -441,29 +972,8 @@
           <w:iCs/>
           <w:lang w:val="de"/>
         </w:rPr>
-        <w:tab/>
-        <w:t>"Warum fürchten sie etwas, das wie sie aussieht?"</w:t>
-      </w:r>
-      <w:r>
-        <w:rPr>
-          <w:rFonts w:ascii="Calibri" w:hAnsi="Calibri" w:cs="Calibri"/>
-          <w:i/>
-          <w:iCs/>
-          <w:lang w:val="de"/>
-        </w:rPr>
-        <w:t xml:space="preserve"> (Quinn)</w:t>
-      </w:r>
-      <w:r>
-        <w:rPr>
-          <w:rFonts w:ascii="Calibri" w:hAnsi="Calibri" w:cs="Calibri"/>
-          <w:i/>
-          <w:iCs/>
-          <w:lang w:val="de"/>
-        </w:rPr>
         <w:br/>
       </w:r>
-      <w:bookmarkStart w:id="0" w:name="_GoBack"/>
-      <w:bookmarkEnd w:id="0"/>
     </w:p>
     <w:p>
       <w:pPr>
@@ -677,6 +1187,7 @@
     <w:lsdException w:name="HTML Sample" w:semiHidden="1" w:unhideWhenUsed="1"/>
     <w:lsdException w:name="HTML Typewriter" w:semiHidden="1" w:unhideWhenUsed="1"/>
     <w:lsdException w:name="HTML Variable" w:semiHidden="1" w:unhideWhenUsed="1"/>
+    <w:lsdException w:name="Normal Table" w:semiHidden="1" w:unhideWhenUsed="1"/>
     <w:lsdException w:name="annotation subject" w:semiHidden="1" w:unhideWhenUsed="1"/>
     <w:lsdException w:name="No List" w:semiHidden="1" w:unhideWhenUsed="1"/>
     <w:lsdException w:name="Outline List 1" w:semiHidden="1" w:unhideWhenUsed="1"/>
@@ -723,8 +1234,10 @@
     <w:lsdException w:name="Table Subtle 2" w:semiHidden="1" w:unhideWhenUsed="1"/>
     <w:lsdException w:name="Table Web 1" w:semiHidden="1" w:unhideWhenUsed="1"/>
     <w:lsdException w:name="Table Web 2" w:semiHidden="1" w:unhideWhenUsed="1"/>
+    <w:lsdException w:name="Table Web 3" w:semiHidden="1" w:unhideWhenUsed="1"/>
     <w:lsdException w:name="Balloon Text" w:semiHidden="1" w:unhideWhenUsed="1"/>
     <w:lsdException w:name="Table Grid" w:uiPriority="39"/>
+    <w:lsdException w:name="Table Theme" w:semiHidden="1" w:unhideWhenUsed="1"/>
     <w:lsdException w:name="Placeholder Text" w:semiHidden="1"/>
     <w:lsdException w:name="No Spacing" w:uiPriority="1" w:qFormat="1"/>
     <w:lsdException w:name="Light Shading" w:uiPriority="60"/>

</xml_diff>